<commit_message>
[LogAggregation] Log Kafka 추가
</commit_message>
<xml_diff>
--- a/Document/로그 시스템/로그 시스템 개발.docx
+++ b/Document/로그 시스템/로그 시스템 개발.docx
@@ -1346,13 +1346,7 @@
         <w:t>로그를 안정적으로 저장하고 배치로 처리</w:t>
       </w:r>
     </w:p>
-    <w:p>
-      <w:pPr>
-        <w:rPr>
-          <w:rFonts w:hint="eastAsia"/>
-        </w:rPr>
-      </w:pPr>
-    </w:p>
+    <w:p/>
     <w:p>
       <w:r>
         <w:rPr>
@@ -1499,34 +1493,25 @@
     <w:p>
       <w:pPr>
         <w:rPr>
+          <w:b/>
+          <w:bCs/>
+        </w:rPr>
+      </w:pPr>
+      <w:r>
+        <w:rPr>
           <w:rFonts w:hint="eastAsia"/>
           <w:b/>
           <w:bCs/>
         </w:rPr>
-      </w:pPr>
+        <w:t>3</w:t>
+      </w:r>
       <w:r>
         <w:rPr>
           <w:rFonts w:hint="eastAsia"/>
           <w:b/>
           <w:bCs/>
         </w:rPr>
-        <w:t>3</w:t>
-      </w:r>
-      <w:r>
-        <w:rPr>
-          <w:rFonts w:hint="eastAsia"/>
-          <w:b/>
-          <w:bCs/>
-        </w:rPr>
-        <w:t xml:space="preserve">. </w:t>
-      </w:r>
-      <w:r>
-        <w:rPr>
-          <w:rFonts w:hint="eastAsia"/>
-          <w:b/>
-          <w:bCs/>
-        </w:rPr>
-        <w:t>Kafka</w:t>
+        <w:t>. Kafka</w:t>
       </w:r>
     </w:p>
     <w:p>
@@ -1542,40 +1527,10 @@
           <w:b/>
           <w:bCs/>
         </w:rPr>
-        <w:t xml:space="preserve">장애 방지 옵션: </w:t>
-      </w:r>
-      <w:r>
-        <w:rPr>
-          <w:rFonts w:hint="eastAsia"/>
-          <w:b/>
-          <w:bCs/>
-        </w:rPr>
-        <w:t>Replication(복제)</w:t>
-      </w:r>
-      <w:r>
-        <w:rPr>
-          <w:rFonts w:hint="eastAsia"/>
-          <w:b/>
-          <w:bCs/>
-        </w:rPr>
-        <w:t>, A</w:t>
-      </w:r>
-      <w:r>
-        <w:rPr>
-          <w:rFonts w:hint="eastAsia"/>
-          <w:b/>
-          <w:bCs/>
-        </w:rPr>
-        <w:t>ck(유실 방지), Retention(로그 유지 기간)</w:t>
-      </w:r>
-    </w:p>
-    <w:p>
-      <w:pPr>
-        <w:rPr>
-          <w:rFonts w:hint="eastAsia"/>
-        </w:rPr>
-      </w:pPr>
-    </w:p>
+        <w:t>장애 방지 옵션: Replication(복제), Ack(유실 방지), Retention(로그 유지 기간)</w:t>
+      </w:r>
+    </w:p>
+    <w:p/>
     <w:p>
       <w:r>
         <w:rPr>
@@ -1664,11 +1619,529 @@
     <w:p>
       <w:pPr>
         <w:rPr>
-          <w:b/>
-          <w:bCs/>
-        </w:rPr>
-      </w:pPr>
-    </w:p>
+          <w:rFonts w:hint="eastAsia"/>
+        </w:rPr>
+      </w:pPr>
+    </w:p>
+    <w:tbl>
+      <w:tblPr>
+        <w:tblW w:w="0" w:type="auto"/>
+        <w:tblCellSpacing w:w="15" w:type="dxa"/>
+        <w:tblBorders>
+          <w:top w:val="single" w:sz="4" w:space="0" w:color="auto"/>
+          <w:left w:val="single" w:sz="4" w:space="0" w:color="auto"/>
+          <w:bottom w:val="single" w:sz="4" w:space="0" w:color="auto"/>
+          <w:right w:val="single" w:sz="4" w:space="0" w:color="auto"/>
+          <w:insideH w:val="single" w:sz="4" w:space="0" w:color="auto"/>
+          <w:insideV w:val="single" w:sz="4" w:space="0" w:color="auto"/>
+        </w:tblBorders>
+        <w:tblCellMar>
+          <w:top w:w="15" w:type="dxa"/>
+          <w:left w:w="15" w:type="dxa"/>
+          <w:bottom w:w="15" w:type="dxa"/>
+          <w:right w:w="15" w:type="dxa"/>
+        </w:tblCellMar>
+        <w:tblLook w:val="04A0" w:firstRow="1" w:lastRow="0" w:firstColumn="1" w:lastColumn="0" w:noHBand="0" w:noVBand="1"/>
+      </w:tblPr>
+      <w:tblGrid>
+        <w:gridCol w:w="1812"/>
+        <w:gridCol w:w="2382"/>
+        <w:gridCol w:w="2299"/>
+        <w:gridCol w:w="2523"/>
+      </w:tblGrid>
+      <w:tr>
+        <w:trPr>
+          <w:tblHeader/>
+          <w:tblCellSpacing w:w="15" w:type="dxa"/>
+        </w:trPr>
+        <w:tc>
+          <w:tcPr>
+            <w:tcW w:w="0" w:type="auto"/>
+            <w:vAlign w:val="center"/>
+            <w:hideMark/>
+          </w:tcPr>
+          <w:p>
+            <w:pPr>
+              <w:jc w:val="center"/>
+              <w:rPr>
+                <w:b/>
+                <w:bCs/>
+              </w:rPr>
+            </w:pPr>
+            <w:r>
+              <w:rPr>
+                <w:b/>
+                <w:bCs/>
+              </w:rPr>
+              <w:t>항목</w:t>
+            </w:r>
+          </w:p>
+        </w:tc>
+        <w:tc>
+          <w:tcPr>
+            <w:tcW w:w="0" w:type="auto"/>
+            <w:vAlign w:val="center"/>
+            <w:hideMark/>
+          </w:tcPr>
+          <w:p>
+            <w:pPr>
+              <w:jc w:val="center"/>
+              <w:rPr>
+                <w:b/>
+                <w:bCs/>
+              </w:rPr>
+            </w:pPr>
+            <w:r>
+              <w:rPr>
+                <w:b/>
+                <w:bCs/>
+              </w:rPr>
+              <w:t>Kafka</w:t>
+            </w:r>
+          </w:p>
+        </w:tc>
+        <w:tc>
+          <w:tcPr>
+            <w:tcW w:w="0" w:type="auto"/>
+            <w:vAlign w:val="center"/>
+            <w:hideMark/>
+          </w:tcPr>
+          <w:p>
+            <w:pPr>
+              <w:jc w:val="center"/>
+              <w:rPr>
+                <w:b/>
+                <w:bCs/>
+              </w:rPr>
+            </w:pPr>
+            <w:r>
+              <w:rPr>
+                <w:b/>
+                <w:bCs/>
+              </w:rPr>
+              <w:t>Redis Streams</w:t>
+            </w:r>
+          </w:p>
+        </w:tc>
+        <w:tc>
+          <w:tcPr>
+            <w:tcW w:w="0" w:type="auto"/>
+            <w:vAlign w:val="center"/>
+            <w:hideMark/>
+          </w:tcPr>
+          <w:p>
+            <w:pPr>
+              <w:jc w:val="center"/>
+              <w:rPr>
+                <w:b/>
+                <w:bCs/>
+              </w:rPr>
+            </w:pPr>
+            <w:r>
+              <w:rPr>
+                <w:b/>
+                <w:bCs/>
+              </w:rPr>
+              <w:t xml:space="preserve">NATS </w:t>
+            </w:r>
+            <w:proofErr w:type="spellStart"/>
+            <w:r>
+              <w:rPr>
+                <w:b/>
+                <w:bCs/>
+              </w:rPr>
+              <w:t>JetStream</w:t>
+            </w:r>
+            <w:proofErr w:type="spellEnd"/>
+          </w:p>
+        </w:tc>
+      </w:tr>
+      <w:tr>
+        <w:trPr>
+          <w:tblCellSpacing w:w="15" w:type="dxa"/>
+        </w:trPr>
+        <w:tc>
+          <w:tcPr>
+            <w:tcW w:w="0" w:type="auto"/>
+            <w:vAlign w:val="center"/>
+            <w:hideMark/>
+          </w:tcPr>
+          <w:p>
+            <w:pPr>
+              <w:jc w:val="center"/>
+            </w:pPr>
+            <w:r>
+              <w:t>메시지 전송</w:t>
+            </w:r>
+          </w:p>
+        </w:tc>
+        <w:tc>
+          <w:tcPr>
+            <w:tcW w:w="0" w:type="auto"/>
+            <w:vAlign w:val="center"/>
+            <w:hideMark/>
+          </w:tcPr>
+          <w:p>
+            <w:pPr>
+              <w:jc w:val="center"/>
+            </w:pPr>
+            <w:r>
+              <w:t>디스크 기반 (append log)</w:t>
+            </w:r>
+          </w:p>
+        </w:tc>
+        <w:tc>
+          <w:tcPr>
+            <w:tcW w:w="0" w:type="auto"/>
+            <w:vAlign w:val="center"/>
+            <w:hideMark/>
+          </w:tcPr>
+          <w:p>
+            <w:pPr>
+              <w:jc w:val="center"/>
+            </w:pPr>
+            <w:r>
+              <w:t>메모리 기반 + RDB/AOF</w:t>
+            </w:r>
+          </w:p>
+        </w:tc>
+        <w:tc>
+          <w:tcPr>
+            <w:tcW w:w="0" w:type="auto"/>
+            <w:vAlign w:val="center"/>
+            <w:hideMark/>
+          </w:tcPr>
+          <w:p>
+            <w:pPr>
+              <w:jc w:val="center"/>
+            </w:pPr>
+            <w:r>
+              <w:t>메모리 기반</w:t>
+            </w:r>
+            <w:r>
+              <w:rPr>
+                <w:rFonts w:hint="eastAsia"/>
+              </w:rPr>
+              <w:t xml:space="preserve"> </w:t>
+            </w:r>
+            <w:r>
+              <w:t>(옵션: 디스크)</w:t>
+            </w:r>
+          </w:p>
+        </w:tc>
+      </w:tr>
+      <w:tr>
+        <w:trPr>
+          <w:tblCellSpacing w:w="15" w:type="dxa"/>
+        </w:trPr>
+        <w:tc>
+          <w:tcPr>
+            <w:tcW w:w="0" w:type="auto"/>
+            <w:vAlign w:val="center"/>
+            <w:hideMark/>
+          </w:tcPr>
+          <w:p>
+            <w:pPr>
+              <w:jc w:val="center"/>
+            </w:pPr>
+            <w:r>
+              <w:t>소비 방식</w:t>
+            </w:r>
+          </w:p>
+        </w:tc>
+        <w:tc>
+          <w:tcPr>
+            <w:tcW w:w="0" w:type="auto"/>
+            <w:vAlign w:val="center"/>
+            <w:hideMark/>
+          </w:tcPr>
+          <w:p>
+            <w:pPr>
+              <w:jc w:val="center"/>
+            </w:pPr>
+            <w:r>
+              <w:t>Pull-based</w:t>
+            </w:r>
+          </w:p>
+        </w:tc>
+        <w:tc>
+          <w:tcPr>
+            <w:tcW w:w="0" w:type="auto"/>
+            <w:vAlign w:val="center"/>
+            <w:hideMark/>
+          </w:tcPr>
+          <w:p>
+            <w:pPr>
+              <w:jc w:val="center"/>
+            </w:pPr>
+            <w:r>
+              <w:t>Blocking pop/poll</w:t>
+            </w:r>
+          </w:p>
+        </w:tc>
+        <w:tc>
+          <w:tcPr>
+            <w:tcW w:w="0" w:type="auto"/>
+            <w:vAlign w:val="center"/>
+            <w:hideMark/>
+          </w:tcPr>
+          <w:p>
+            <w:pPr>
+              <w:jc w:val="center"/>
+            </w:pPr>
+            <w:r>
+              <w:t xml:space="preserve">Push or </w:t>
+            </w:r>
+            <w:proofErr w:type="gramStart"/>
+            <w:r>
+              <w:t>Pull</w:t>
+            </w:r>
+            <w:proofErr w:type="gramEnd"/>
+          </w:p>
+        </w:tc>
+      </w:tr>
+      <w:tr>
+        <w:trPr>
+          <w:tblCellSpacing w:w="15" w:type="dxa"/>
+        </w:trPr>
+        <w:tc>
+          <w:tcPr>
+            <w:tcW w:w="0" w:type="auto"/>
+            <w:vAlign w:val="center"/>
+            <w:hideMark/>
+          </w:tcPr>
+          <w:p>
+            <w:pPr>
+              <w:jc w:val="center"/>
+            </w:pPr>
+            <w:r>
+              <w:t xml:space="preserve">전송 </w:t>
+            </w:r>
+            <w:proofErr w:type="spellStart"/>
+            <w:r>
+              <w:t>레이턴시</w:t>
+            </w:r>
+            <w:proofErr w:type="spellEnd"/>
+          </w:p>
+        </w:tc>
+        <w:tc>
+          <w:tcPr>
+            <w:tcW w:w="0" w:type="auto"/>
+            <w:vAlign w:val="center"/>
+            <w:hideMark/>
+          </w:tcPr>
+          <w:p>
+            <w:pPr>
+              <w:jc w:val="center"/>
+            </w:pPr>
+            <w:r>
+              <w:t xml:space="preserve">수 </w:t>
+            </w:r>
+            <w:proofErr w:type="spellStart"/>
+            <w:r>
+              <w:t>ms</w:t>
+            </w:r>
+            <w:proofErr w:type="spellEnd"/>
+            <w:r>
+              <w:t xml:space="preserve">~수십 </w:t>
+            </w:r>
+            <w:proofErr w:type="spellStart"/>
+            <w:r>
+              <w:t>ms</w:t>
+            </w:r>
+            <w:proofErr w:type="spellEnd"/>
+          </w:p>
+        </w:tc>
+        <w:tc>
+          <w:tcPr>
+            <w:tcW w:w="0" w:type="auto"/>
+            <w:vAlign w:val="center"/>
+            <w:hideMark/>
+          </w:tcPr>
+          <w:p>
+            <w:pPr>
+              <w:jc w:val="center"/>
+            </w:pPr>
+            <w:r>
+              <w:t xml:space="preserve">수 </w:t>
+            </w:r>
+            <w:proofErr w:type="spellStart"/>
+            <w:r>
+              <w:t>μs</w:t>
+            </w:r>
+            <w:proofErr w:type="spellEnd"/>
+            <w:r>
+              <w:t xml:space="preserve">~수 </w:t>
+            </w:r>
+            <w:proofErr w:type="spellStart"/>
+            <w:r>
+              <w:t>ms</w:t>
+            </w:r>
+            <w:proofErr w:type="spellEnd"/>
+          </w:p>
+        </w:tc>
+        <w:tc>
+          <w:tcPr>
+            <w:tcW w:w="0" w:type="auto"/>
+            <w:vAlign w:val="center"/>
+            <w:hideMark/>
+          </w:tcPr>
+          <w:p>
+            <w:pPr>
+              <w:jc w:val="center"/>
+            </w:pPr>
+            <w:r>
+              <w:t xml:space="preserve">수 </w:t>
+            </w:r>
+            <w:proofErr w:type="spellStart"/>
+            <w:r>
+              <w:t>μs</w:t>
+            </w:r>
+            <w:proofErr w:type="spellEnd"/>
+            <w:r>
+              <w:t xml:space="preserve">~수 </w:t>
+            </w:r>
+            <w:proofErr w:type="spellStart"/>
+            <w:r>
+              <w:t>ms</w:t>
+            </w:r>
+            <w:proofErr w:type="spellEnd"/>
+          </w:p>
+        </w:tc>
+      </w:tr>
+      <w:tr>
+        <w:trPr>
+          <w:tblCellSpacing w:w="15" w:type="dxa"/>
+        </w:trPr>
+        <w:tc>
+          <w:tcPr>
+            <w:tcW w:w="0" w:type="auto"/>
+            <w:vAlign w:val="center"/>
+            <w:hideMark/>
+          </w:tcPr>
+          <w:p>
+            <w:pPr>
+              <w:jc w:val="center"/>
+            </w:pPr>
+            <w:r>
+              <w:t>Throughput (기본)</w:t>
+            </w:r>
+          </w:p>
+        </w:tc>
+        <w:tc>
+          <w:tcPr>
+            <w:tcW w:w="0" w:type="auto"/>
+            <w:vAlign w:val="center"/>
+            <w:hideMark/>
+          </w:tcPr>
+          <w:p>
+            <w:pPr>
+              <w:jc w:val="center"/>
+            </w:pPr>
+            <w:r>
+              <w:t>중간 (세팅에 따라 높음)</w:t>
+            </w:r>
+          </w:p>
+        </w:tc>
+        <w:tc>
+          <w:tcPr>
+            <w:tcW w:w="0" w:type="auto"/>
+            <w:vAlign w:val="center"/>
+            <w:hideMark/>
+          </w:tcPr>
+          <w:p>
+            <w:pPr>
+              <w:jc w:val="center"/>
+            </w:pPr>
+            <w:r>
+              <w:t>높음</w:t>
+            </w:r>
+          </w:p>
+        </w:tc>
+        <w:tc>
+          <w:tcPr>
+            <w:tcW w:w="0" w:type="auto"/>
+            <w:vAlign w:val="center"/>
+            <w:hideMark/>
+          </w:tcPr>
+          <w:p>
+            <w:pPr>
+              <w:jc w:val="center"/>
+            </w:pPr>
+            <w:r>
+              <w:t>높음</w:t>
+            </w:r>
+          </w:p>
+        </w:tc>
+      </w:tr>
+      <w:tr>
+        <w:trPr>
+          <w:tblCellSpacing w:w="15" w:type="dxa"/>
+        </w:trPr>
+        <w:tc>
+          <w:tcPr>
+            <w:tcW w:w="0" w:type="auto"/>
+            <w:vAlign w:val="center"/>
+            <w:hideMark/>
+          </w:tcPr>
+          <w:p>
+            <w:pPr>
+              <w:jc w:val="center"/>
+            </w:pPr>
+            <w:r>
+              <w:t>사용 복잡도</w:t>
+            </w:r>
+          </w:p>
+        </w:tc>
+        <w:tc>
+          <w:tcPr>
+            <w:tcW w:w="0" w:type="auto"/>
+            <w:vAlign w:val="center"/>
+            <w:hideMark/>
+          </w:tcPr>
+          <w:p>
+            <w:pPr>
+              <w:jc w:val="center"/>
+            </w:pPr>
+            <w:r>
+              <w:t>높음 (설정 많음)</w:t>
+            </w:r>
+          </w:p>
+        </w:tc>
+        <w:tc>
+          <w:tcPr>
+            <w:tcW w:w="0" w:type="auto"/>
+            <w:vAlign w:val="center"/>
+            <w:hideMark/>
+          </w:tcPr>
+          <w:p>
+            <w:pPr>
+              <w:jc w:val="center"/>
+            </w:pPr>
+            <w:r>
+              <w:t>낮음</w:t>
+            </w:r>
+          </w:p>
+        </w:tc>
+        <w:tc>
+          <w:tcPr>
+            <w:tcW w:w="0" w:type="auto"/>
+            <w:vAlign w:val="center"/>
+            <w:hideMark/>
+          </w:tcPr>
+          <w:p>
+            <w:pPr>
+              <w:jc w:val="center"/>
+            </w:pPr>
+            <w:r>
+              <w:t>중간</w:t>
+            </w:r>
+          </w:p>
+        </w:tc>
+      </w:tr>
+    </w:tbl>
+    <w:p/>
+    <w:p/>
     <w:p>
       <w:r>
         <w:rPr>
@@ -1727,7 +2200,13 @@
         <w:t>로 대량 로그를 처리하면 효율적일 거야. 팀에서 논의할 때 이 점을 강조해 보면 좋을 것 같아!</w:t>
       </w:r>
     </w:p>
-    <w:p/>
+    <w:p>
+      <w:pPr>
+        <w:rPr>
+          <w:rFonts w:hint="eastAsia"/>
+        </w:rPr>
+      </w:pPr>
+    </w:p>
     <w:sectPr>
       <w:pgSz w:w="11906" w:h="16838"/>
       <w:pgMar w:top="1701" w:right="1440" w:bottom="1440" w:left="1440" w:header="851" w:footer="992" w:gutter="0"/>

</xml_diff>